<commit_message>
Avancement Projet Chatterie + Exercices PHP POO
</commit_message>
<xml_diff>
--- a/Projets_Fin_de_Formation/Dossier_Professionel/Etat d'avancement Projet.docx
+++ b/Projets_Fin_de_Formation/Dossier_Professionel/Etat d'avancement Projet.docx
@@ -1,6 +1,6 @@
 
 <file path=word/document.xml><?xml version="1.0" encoding="utf-8"?>
-<w:document xmlns:wpc="http://schemas.microsoft.com/office/word/2010/wordprocessingCanvas" xmlns:cx="http://schemas.microsoft.com/office/drawing/2014/chartex" xmlns:cx1="http://schemas.microsoft.com/office/drawing/2015/9/8/chartex" xmlns:cx2="http://schemas.microsoft.com/office/drawing/2015/10/21/chartex" xmlns:cx3="http://schemas.microsoft.com/office/drawing/2016/5/9/chartex" xmlns:cx4="http://schemas.microsoft.com/office/drawing/2016/5/10/chartex" xmlns:cx5="http://schemas.microsoft.com/office/drawing/2016/5/11/chartex" xmlns:cx6="http://schemas.microsoft.com/office/drawing/2016/5/12/chartex" xmlns:cx7="http://schemas.microsoft.com/office/drawing/2016/5/13/chartex" xmlns:cx8="http://schemas.microsoft.com/office/drawing/2016/5/14/chartex" xmlns:mc="http://schemas.openxmlformats.org/markup-compatibility/2006" xmlns:aink="http://schemas.microsoft.com/office/drawing/2016/ink" xmlns:am3d="http://schemas.microsoft.com/office/drawing/2017/model3d" xmlns:o="urn:schemas-microsoft-com:office:office" xmlns:oel="http://schemas.microsoft.com/office/2019/extlst" xmlns:r="http://schemas.openxmlformats.org/officeDocument/2006/relationships" xmlns:m="http://schemas.openxmlformats.org/officeDocument/2006/math" xmlns:v="urn:schemas-microsoft-com:vml" xmlns:wp14="http://schemas.microsoft.com/office/word/2010/wordprocessingDrawing" xmlns:wp="http://schemas.openxmlformats.org/drawingml/2006/wordprocessingDrawing" xmlns:w10="urn:schemas-microsoft-com:office:word" xmlns:w="http://schemas.openxmlformats.org/wordprocessingml/2006/main" xmlns:w14="http://schemas.microsoft.com/office/word/2010/wordml" xmlns:w15="http://schemas.microsoft.com/office/word/2012/wordml" xmlns:w16cex="http://schemas.microsoft.com/office/word/2018/wordml/cex" xmlns:w16cid="http://schemas.microsoft.com/office/word/2016/wordml/cid" xmlns:w16="http://schemas.microsoft.com/office/word/2018/wordml" xmlns:w16du="http://schemas.microsoft.com/office/word/2023/wordml/word16du" xmlns:w16sdtdh="http://schemas.microsoft.com/office/word/2020/wordml/sdtdatahash" xmlns:w16se="http://schemas.microsoft.com/office/word/2015/wordml/symex" xmlns:wpg="http://schemas.microsoft.com/office/word/2010/wordprocessingGroup" xmlns:wpi="http://schemas.microsoft.com/office/word/2010/wordprocessingInk" xmlns:wne="http://schemas.microsoft.com/office/word/2006/wordml" xmlns:wps="http://schemas.microsoft.com/office/word/2010/wordprocessingShape" mc:Ignorable="w14 w15 w16se w16cid w16 w16cex w16sdtdh w16du wp14">
+<w:document xmlns:wpc="http://schemas.microsoft.com/office/word/2010/wordprocessingCanvas" xmlns:cx="http://schemas.microsoft.com/office/drawing/2014/chartex" xmlns:cx1="http://schemas.microsoft.com/office/drawing/2015/9/8/chartex" xmlns:cx2="http://schemas.microsoft.com/office/drawing/2015/10/21/chartex" xmlns:cx3="http://schemas.microsoft.com/office/drawing/2016/5/9/chartex" xmlns:cx4="http://schemas.microsoft.com/office/drawing/2016/5/10/chartex" xmlns:cx5="http://schemas.microsoft.com/office/drawing/2016/5/11/chartex" xmlns:cx6="http://schemas.microsoft.com/office/drawing/2016/5/12/chartex" xmlns:cx7="http://schemas.microsoft.com/office/drawing/2016/5/13/chartex" xmlns:cx8="http://schemas.microsoft.com/office/drawing/2016/5/14/chartex" xmlns:mc="http://schemas.openxmlformats.org/markup-compatibility/2006" xmlns:aink="http://schemas.microsoft.com/office/drawing/2016/ink" xmlns:am3d="http://schemas.microsoft.com/office/drawing/2017/model3d" xmlns:o="urn:schemas-microsoft-com:office:office" xmlns:r="http://schemas.openxmlformats.org/officeDocument/2006/relationships" xmlns:m="http://schemas.openxmlformats.org/officeDocument/2006/math" xmlns:v="urn:schemas-microsoft-com:vml" xmlns:wp14="http://schemas.microsoft.com/office/word/2010/wordprocessingDrawing" xmlns:wp="http://schemas.openxmlformats.org/drawingml/2006/wordprocessingDrawing" xmlns:w10="urn:schemas-microsoft-com:office:word" xmlns:w="http://schemas.openxmlformats.org/wordprocessingml/2006/main" xmlns:w14="http://schemas.microsoft.com/office/word/2010/wordml" xmlns:w15="http://schemas.microsoft.com/office/word/2012/wordml" xmlns:w16cex="http://schemas.microsoft.com/office/word/2018/wordml/cex" xmlns:w16cid="http://schemas.microsoft.com/office/word/2016/wordml/cid" xmlns:w16="http://schemas.microsoft.com/office/word/2018/wordml" xmlns:w16sdtdh="http://schemas.microsoft.com/office/word/2020/wordml/sdtdatahash" xmlns:w16se="http://schemas.microsoft.com/office/word/2015/wordml/symex" xmlns:wpg="http://schemas.microsoft.com/office/word/2010/wordprocessingGroup" xmlns:wpi="http://schemas.microsoft.com/office/word/2010/wordprocessingInk" xmlns:wne="http://schemas.microsoft.com/office/word/2006/wordml" xmlns:wps="http://schemas.microsoft.com/office/word/2010/wordprocessingShape" mc:Ignorable="w14 w15 w16se w16cid w16 w16cex w16sdtdh wp14">
   <w:body>
     <w:tbl>
       <w:tblPr>
@@ -308,6 +308,7 @@
               <w14:uncheckedState w14:val="2610" w14:font="MS Gothic"/>
             </w14:checkbox>
           </w:sdtPr>
+          <w:sdtEndPr/>
           <w:sdtContent>
             <w:tc>
               <w:tcPr>
@@ -337,6 +338,7 @@
               <w14:uncheckedState w14:val="2610" w14:font="MS Gothic"/>
             </w14:checkbox>
           </w:sdtPr>
+          <w:sdtEndPr/>
           <w:sdtContent>
             <w:tc>
               <w:tcPr>
@@ -366,6 +368,7 @@
               <w14:uncheckedState w14:val="2610" w14:font="MS Gothic"/>
             </w14:checkbox>
           </w:sdtPr>
+          <w:sdtEndPr/>
           <w:sdtContent>
             <w:tc>
               <w:tcPr>
@@ -465,6 +468,7 @@
               <w14:uncheckedState w14:val="2610" w14:font="MS Gothic"/>
             </w14:checkbox>
           </w:sdtPr>
+          <w:sdtEndPr/>
           <w:sdtContent>
             <w:tc>
               <w:tcPr>
@@ -494,6 +498,7 @@
               <w14:uncheckedState w14:val="2610" w14:font="MS Gothic"/>
             </w14:checkbox>
           </w:sdtPr>
+          <w:sdtEndPr/>
           <w:sdtContent>
             <w:tc>
               <w:tcPr>
@@ -523,6 +528,7 @@
               <w14:uncheckedState w14:val="2610" w14:font="MS Gothic"/>
             </w14:checkbox>
           </w:sdtPr>
+          <w:sdtEndPr/>
           <w:sdtContent>
             <w:tc>
               <w:tcPr>
@@ -623,6 +629,7 @@
               <w14:uncheckedState w14:val="2610" w14:font="MS Gothic"/>
             </w14:checkbox>
           </w:sdtPr>
+          <w:sdtEndPr/>
           <w:sdtContent>
             <w:tc>
               <w:tcPr>
@@ -652,6 +659,7 @@
               <w14:uncheckedState w14:val="2610" w14:font="MS Gothic"/>
             </w14:checkbox>
           </w:sdtPr>
+          <w:sdtEndPr/>
           <w:sdtContent>
             <w:tc>
               <w:tcPr>
@@ -681,6 +689,7 @@
               <w14:uncheckedState w14:val="2610" w14:font="MS Gothic"/>
             </w14:checkbox>
           </w:sdtPr>
+          <w:sdtEndPr/>
           <w:sdtContent>
             <w:tc>
               <w:tcPr>
@@ -780,6 +789,7 @@
               <w14:uncheckedState w14:val="2610" w14:font="MS Gothic"/>
             </w14:checkbox>
           </w:sdtPr>
+          <w:sdtEndPr/>
           <w:sdtContent>
             <w:tc>
               <w:tcPr>
@@ -809,6 +819,7 @@
               <w14:uncheckedState w14:val="2610" w14:font="MS Gothic"/>
             </w14:checkbox>
           </w:sdtPr>
+          <w:sdtEndPr/>
           <w:sdtContent>
             <w:tc>
               <w:tcPr>
@@ -838,6 +849,7 @@
               <w14:uncheckedState w14:val="2610" w14:font="MS Gothic"/>
             </w14:checkbox>
           </w:sdtPr>
+          <w:sdtEndPr/>
           <w:sdtContent>
             <w:tc>
               <w:tcPr>
@@ -987,6 +999,7 @@
               <w14:uncheckedState w14:val="2610" w14:font="MS Gothic"/>
             </w14:checkbox>
           </w:sdtPr>
+          <w:sdtEndPr/>
           <w:sdtContent>
             <w:tc>
               <w:tcPr>
@@ -1016,6 +1029,7 @@
               <w14:uncheckedState w14:val="2610" w14:font="MS Gothic"/>
             </w14:checkbox>
           </w:sdtPr>
+          <w:sdtEndPr/>
           <w:sdtContent>
             <w:tc>
               <w:tcPr>
@@ -1045,6 +1059,7 @@
               <w14:uncheckedState w14:val="2610" w14:font="MS Gothic"/>
             </w14:checkbox>
           </w:sdtPr>
+          <w:sdtEndPr/>
           <w:sdtContent>
             <w:tc>
               <w:tcPr>
@@ -1169,11 +1184,12 @@
           <w:sdtPr>
             <w:id w:val="151491547"/>
             <w14:checkbox>
-              <w14:checked w14:val="0"/>
+              <w14:checked w14:val="1"/>
               <w14:checkedState w14:val="2612" w14:font="MS Gothic"/>
               <w14:uncheckedState w14:val="2610" w14:font="MS Gothic"/>
             </w14:checkbox>
           </w:sdtPr>
+          <w:sdtEndPr/>
           <w:sdtContent>
             <w:tc>
               <w:tcPr>
@@ -1188,7 +1204,7 @@
                   <w:rPr>
                     <w:rFonts w:ascii="MS Gothic" w:eastAsia="MS Gothic" w:hAnsi="MS Gothic" w:hint="eastAsia"/>
                   </w:rPr>
-                  <w:t>☐</w:t>
+                  <w:t>☒</w:t>
                 </w:r>
               </w:p>
             </w:tc>
@@ -1203,6 +1219,7 @@
               <w14:uncheckedState w14:val="2610" w14:font="MS Gothic"/>
             </w14:checkbox>
           </w:sdtPr>
+          <w:sdtEndPr/>
           <w:sdtContent>
             <w:tc>
               <w:tcPr>
@@ -1232,6 +1249,7 @@
               <w14:uncheckedState w14:val="2610" w14:font="MS Gothic"/>
             </w14:checkbox>
           </w:sdtPr>
+          <w:sdtEndPr/>
           <w:sdtContent>
             <w:tc>
               <w:tcPr>
@@ -1352,6 +1370,7 @@
               <w14:uncheckedState w14:val="2610" w14:font="MS Gothic"/>
             </w14:checkbox>
           </w:sdtPr>
+          <w:sdtEndPr/>
           <w:sdtContent>
             <w:tc>
               <w:tcPr>
@@ -1381,6 +1400,7 @@
               <w14:uncheckedState w14:val="2610" w14:font="MS Gothic"/>
             </w14:checkbox>
           </w:sdtPr>
+          <w:sdtEndPr/>
           <w:sdtContent>
             <w:tc>
               <w:tcPr>
@@ -1410,6 +1430,7 @@
               <w14:uncheckedState w14:val="2610" w14:font="MS Gothic"/>
             </w14:checkbox>
           </w:sdtPr>
+          <w:sdtEndPr/>
           <w:sdtContent>
             <w:tc>
               <w:tcPr>
@@ -1509,6 +1530,7 @@
               <w14:uncheckedState w14:val="2610" w14:font="MS Gothic"/>
             </w14:checkbox>
           </w:sdtPr>
+          <w:sdtEndPr/>
           <w:sdtContent>
             <w:tc>
               <w:tcPr>
@@ -1538,6 +1560,7 @@
               <w14:uncheckedState w14:val="2610" w14:font="MS Gothic"/>
             </w14:checkbox>
           </w:sdtPr>
+          <w:sdtEndPr/>
           <w:sdtContent>
             <w:tc>
               <w:tcPr>
@@ -1567,6 +1590,7 @@
               <w14:uncheckedState w14:val="2610" w14:font="MS Gothic"/>
             </w14:checkbox>
           </w:sdtPr>
+          <w:sdtEndPr/>
           <w:sdtContent>
             <w:tc>
               <w:tcPr>
@@ -1680,7 +1704,7 @@
 </file>
 
 <file path=word/endnotes.xml><?xml version="1.0" encoding="utf-8"?>
-<w:endnotes xmlns:wpc="http://schemas.microsoft.com/office/word/2010/wordprocessingCanvas" xmlns:cx="http://schemas.microsoft.com/office/drawing/2014/chartex" xmlns:cx1="http://schemas.microsoft.com/office/drawing/2015/9/8/chartex" xmlns:cx2="http://schemas.microsoft.com/office/drawing/2015/10/21/chartex" xmlns:cx3="http://schemas.microsoft.com/office/drawing/2016/5/9/chartex" xmlns:cx4="http://schemas.microsoft.com/office/drawing/2016/5/10/chartex" xmlns:cx5="http://schemas.microsoft.com/office/drawing/2016/5/11/chartex" xmlns:cx6="http://schemas.microsoft.com/office/drawing/2016/5/12/chartex" xmlns:cx7="http://schemas.microsoft.com/office/drawing/2016/5/13/chartex" xmlns:cx8="http://schemas.microsoft.com/office/drawing/2016/5/14/chartex" xmlns:mc="http://schemas.openxmlformats.org/markup-compatibility/2006" xmlns:aink="http://schemas.microsoft.com/office/drawing/2016/ink" xmlns:am3d="http://schemas.microsoft.com/office/drawing/2017/model3d" xmlns:o="urn:schemas-microsoft-com:office:office" xmlns:oel="http://schemas.microsoft.com/office/2019/extlst" xmlns:r="http://schemas.openxmlformats.org/officeDocument/2006/relationships" xmlns:m="http://schemas.openxmlformats.org/officeDocument/2006/math" xmlns:v="urn:schemas-microsoft-com:vml" xmlns:wp14="http://schemas.microsoft.com/office/word/2010/wordprocessingDrawing" xmlns:wp="http://schemas.openxmlformats.org/drawingml/2006/wordprocessingDrawing" xmlns:w10="urn:schemas-microsoft-com:office:word" xmlns:w="http://schemas.openxmlformats.org/wordprocessingml/2006/main" xmlns:w14="http://schemas.microsoft.com/office/word/2010/wordml" xmlns:w15="http://schemas.microsoft.com/office/word/2012/wordml" xmlns:w16cex="http://schemas.microsoft.com/office/word/2018/wordml/cex" xmlns:w16cid="http://schemas.microsoft.com/office/word/2016/wordml/cid" xmlns:w16="http://schemas.microsoft.com/office/word/2018/wordml" xmlns:w16du="http://schemas.microsoft.com/office/word/2023/wordml/word16du" xmlns:w16sdtdh="http://schemas.microsoft.com/office/word/2020/wordml/sdtdatahash" xmlns:w16se="http://schemas.microsoft.com/office/word/2015/wordml/symex" xmlns:wpg="http://schemas.microsoft.com/office/word/2010/wordprocessingGroup" xmlns:wpi="http://schemas.microsoft.com/office/word/2010/wordprocessingInk" xmlns:wne="http://schemas.microsoft.com/office/word/2006/wordml" xmlns:wps="http://schemas.microsoft.com/office/word/2010/wordprocessingShape" mc:Ignorable="w14 w15 w16se w16cid w16 w16cex w16sdtdh w16du wp14">
+<w:endnotes xmlns:wpc="http://schemas.microsoft.com/office/word/2010/wordprocessingCanvas" xmlns:cx="http://schemas.microsoft.com/office/drawing/2014/chartex" xmlns:cx1="http://schemas.microsoft.com/office/drawing/2015/9/8/chartex" xmlns:cx2="http://schemas.microsoft.com/office/drawing/2015/10/21/chartex" xmlns:cx3="http://schemas.microsoft.com/office/drawing/2016/5/9/chartex" xmlns:cx4="http://schemas.microsoft.com/office/drawing/2016/5/10/chartex" xmlns:cx5="http://schemas.microsoft.com/office/drawing/2016/5/11/chartex" xmlns:cx6="http://schemas.microsoft.com/office/drawing/2016/5/12/chartex" xmlns:cx7="http://schemas.microsoft.com/office/drawing/2016/5/13/chartex" xmlns:cx8="http://schemas.microsoft.com/office/drawing/2016/5/14/chartex" xmlns:mc="http://schemas.openxmlformats.org/markup-compatibility/2006" xmlns:aink="http://schemas.microsoft.com/office/drawing/2016/ink" xmlns:am3d="http://schemas.microsoft.com/office/drawing/2017/model3d" xmlns:o="urn:schemas-microsoft-com:office:office" xmlns:r="http://schemas.openxmlformats.org/officeDocument/2006/relationships" xmlns:m="http://schemas.openxmlformats.org/officeDocument/2006/math" xmlns:v="urn:schemas-microsoft-com:vml" xmlns:wp14="http://schemas.microsoft.com/office/word/2010/wordprocessingDrawing" xmlns:wp="http://schemas.openxmlformats.org/drawingml/2006/wordprocessingDrawing" xmlns:w10="urn:schemas-microsoft-com:office:word" xmlns:w="http://schemas.openxmlformats.org/wordprocessingml/2006/main" xmlns:w14="http://schemas.microsoft.com/office/word/2010/wordml" xmlns:w15="http://schemas.microsoft.com/office/word/2012/wordml" xmlns:w16cex="http://schemas.microsoft.com/office/word/2018/wordml/cex" xmlns:w16cid="http://schemas.microsoft.com/office/word/2016/wordml/cid" xmlns:w16="http://schemas.microsoft.com/office/word/2018/wordml" xmlns:w16sdtdh="http://schemas.microsoft.com/office/word/2020/wordml/sdtdatahash" xmlns:w16se="http://schemas.microsoft.com/office/word/2015/wordml/symex" xmlns:wpg="http://schemas.microsoft.com/office/word/2010/wordprocessingGroup" xmlns:wpi="http://schemas.microsoft.com/office/word/2010/wordprocessingInk" xmlns:wne="http://schemas.microsoft.com/office/word/2006/wordml" xmlns:wps="http://schemas.microsoft.com/office/word/2010/wordprocessingShape" mc:Ignorable="w14 w15 w16se w16cid w16 w16cex w16sdtdh wp14">
   <w:endnote w:type="separator" w:id="-1">
     <w:p>
       <w:pPr>
@@ -1705,7 +1729,7 @@
 </file>
 
 <file path=word/footnotes.xml><?xml version="1.0" encoding="utf-8"?>
-<w:footnotes xmlns:wpc="http://schemas.microsoft.com/office/word/2010/wordprocessingCanvas" xmlns:cx="http://schemas.microsoft.com/office/drawing/2014/chartex" xmlns:cx1="http://schemas.microsoft.com/office/drawing/2015/9/8/chartex" xmlns:cx2="http://schemas.microsoft.com/office/drawing/2015/10/21/chartex" xmlns:cx3="http://schemas.microsoft.com/office/drawing/2016/5/9/chartex" xmlns:cx4="http://schemas.microsoft.com/office/drawing/2016/5/10/chartex" xmlns:cx5="http://schemas.microsoft.com/office/drawing/2016/5/11/chartex" xmlns:cx6="http://schemas.microsoft.com/office/drawing/2016/5/12/chartex" xmlns:cx7="http://schemas.microsoft.com/office/drawing/2016/5/13/chartex" xmlns:cx8="http://schemas.microsoft.com/office/drawing/2016/5/14/chartex" xmlns:mc="http://schemas.openxmlformats.org/markup-compatibility/2006" xmlns:aink="http://schemas.microsoft.com/office/drawing/2016/ink" xmlns:am3d="http://schemas.microsoft.com/office/drawing/2017/model3d" xmlns:o="urn:schemas-microsoft-com:office:office" xmlns:oel="http://schemas.microsoft.com/office/2019/extlst" xmlns:r="http://schemas.openxmlformats.org/officeDocument/2006/relationships" xmlns:m="http://schemas.openxmlformats.org/officeDocument/2006/math" xmlns:v="urn:schemas-microsoft-com:vml" xmlns:wp14="http://schemas.microsoft.com/office/word/2010/wordprocessingDrawing" xmlns:wp="http://schemas.openxmlformats.org/drawingml/2006/wordprocessingDrawing" xmlns:w10="urn:schemas-microsoft-com:office:word" xmlns:w="http://schemas.openxmlformats.org/wordprocessingml/2006/main" xmlns:w14="http://schemas.microsoft.com/office/word/2010/wordml" xmlns:w15="http://schemas.microsoft.com/office/word/2012/wordml" xmlns:w16cex="http://schemas.microsoft.com/office/word/2018/wordml/cex" xmlns:w16cid="http://schemas.microsoft.com/office/word/2016/wordml/cid" xmlns:w16="http://schemas.microsoft.com/office/word/2018/wordml" xmlns:w16du="http://schemas.microsoft.com/office/word/2023/wordml/word16du" xmlns:w16sdtdh="http://schemas.microsoft.com/office/word/2020/wordml/sdtdatahash" xmlns:w16se="http://schemas.microsoft.com/office/word/2015/wordml/symex" xmlns:wpg="http://schemas.microsoft.com/office/word/2010/wordprocessingGroup" xmlns:wpi="http://schemas.microsoft.com/office/word/2010/wordprocessingInk" xmlns:wne="http://schemas.microsoft.com/office/word/2006/wordml" xmlns:wps="http://schemas.microsoft.com/office/word/2010/wordprocessingShape" mc:Ignorable="w14 w15 w16se w16cid w16 w16cex w16sdtdh w16du wp14">
+<w:footnotes xmlns:wpc="http://schemas.microsoft.com/office/word/2010/wordprocessingCanvas" xmlns:cx="http://schemas.microsoft.com/office/drawing/2014/chartex" xmlns:cx1="http://schemas.microsoft.com/office/drawing/2015/9/8/chartex" xmlns:cx2="http://schemas.microsoft.com/office/drawing/2015/10/21/chartex" xmlns:cx3="http://schemas.microsoft.com/office/drawing/2016/5/9/chartex" xmlns:cx4="http://schemas.microsoft.com/office/drawing/2016/5/10/chartex" xmlns:cx5="http://schemas.microsoft.com/office/drawing/2016/5/11/chartex" xmlns:cx6="http://schemas.microsoft.com/office/drawing/2016/5/12/chartex" xmlns:cx7="http://schemas.microsoft.com/office/drawing/2016/5/13/chartex" xmlns:cx8="http://schemas.microsoft.com/office/drawing/2016/5/14/chartex" xmlns:mc="http://schemas.openxmlformats.org/markup-compatibility/2006" xmlns:aink="http://schemas.microsoft.com/office/drawing/2016/ink" xmlns:am3d="http://schemas.microsoft.com/office/drawing/2017/model3d" xmlns:o="urn:schemas-microsoft-com:office:office" xmlns:r="http://schemas.openxmlformats.org/officeDocument/2006/relationships" xmlns:m="http://schemas.openxmlformats.org/officeDocument/2006/math" xmlns:v="urn:schemas-microsoft-com:vml" xmlns:wp14="http://schemas.microsoft.com/office/word/2010/wordprocessingDrawing" xmlns:wp="http://schemas.openxmlformats.org/drawingml/2006/wordprocessingDrawing" xmlns:w10="urn:schemas-microsoft-com:office:word" xmlns:w="http://schemas.openxmlformats.org/wordprocessingml/2006/main" xmlns:w14="http://schemas.microsoft.com/office/word/2010/wordml" xmlns:w15="http://schemas.microsoft.com/office/word/2012/wordml" xmlns:w16cex="http://schemas.microsoft.com/office/word/2018/wordml/cex" xmlns:w16cid="http://schemas.microsoft.com/office/word/2016/wordml/cid" xmlns:w16="http://schemas.microsoft.com/office/word/2018/wordml" xmlns:w16sdtdh="http://schemas.microsoft.com/office/word/2020/wordml/sdtdatahash" xmlns:w16se="http://schemas.microsoft.com/office/word/2015/wordml/symex" xmlns:wpg="http://schemas.microsoft.com/office/word/2010/wordprocessingGroup" xmlns:wpi="http://schemas.microsoft.com/office/word/2010/wordprocessingInk" xmlns:wne="http://schemas.microsoft.com/office/word/2006/wordml" xmlns:wps="http://schemas.microsoft.com/office/word/2010/wordprocessingShape" mc:Ignorable="w14 w15 w16se w16cid w16 w16cex w16sdtdh wp14">
   <w:footnote w:type="separator" w:id="-1">
     <w:p>
       <w:pPr>
@@ -1730,7 +1754,7 @@
 </file>
 
 <file path=word/styles.xml><?xml version="1.0" encoding="utf-8"?>
-<w:styles xmlns:mc="http://schemas.openxmlformats.org/markup-compatibility/2006" xmlns:r="http://schemas.openxmlformats.org/officeDocument/2006/relationships" xmlns:w="http://schemas.openxmlformats.org/wordprocessingml/2006/main" xmlns:w14="http://schemas.microsoft.com/office/word/2010/wordml" xmlns:w15="http://schemas.microsoft.com/office/word/2012/wordml" xmlns:w16cex="http://schemas.microsoft.com/office/word/2018/wordml/cex" xmlns:w16cid="http://schemas.microsoft.com/office/word/2016/wordml/cid" xmlns:w16="http://schemas.microsoft.com/office/word/2018/wordml" xmlns:w16du="http://schemas.microsoft.com/office/word/2023/wordml/word16du" xmlns:w16sdtdh="http://schemas.microsoft.com/office/word/2020/wordml/sdtdatahash" xmlns:w16se="http://schemas.microsoft.com/office/word/2015/wordml/symex" mc:Ignorable="w14 w15 w16se w16cid w16 w16cex w16sdtdh w16du">
+<w:styles xmlns:mc="http://schemas.openxmlformats.org/markup-compatibility/2006" xmlns:r="http://schemas.openxmlformats.org/officeDocument/2006/relationships" xmlns:w="http://schemas.openxmlformats.org/wordprocessingml/2006/main" xmlns:w14="http://schemas.microsoft.com/office/word/2010/wordml" xmlns:w15="http://schemas.microsoft.com/office/word/2012/wordml" xmlns:w16cex="http://schemas.microsoft.com/office/word/2018/wordml/cex" xmlns:w16cid="http://schemas.microsoft.com/office/word/2016/wordml/cid" xmlns:w16="http://schemas.microsoft.com/office/word/2018/wordml" xmlns:w16sdtdh="http://schemas.microsoft.com/office/word/2020/wordml/sdtdatahash" xmlns:w16se="http://schemas.microsoft.com/office/word/2015/wordml/symex" mc:Ignorable="w14 w15 w16se w16cid w16 w16cex w16sdtdh">
   <w:docDefaults>
     <w:rPrDefault>
       <w:rPr>

</xml_diff>